<commit_message>
Update Biên Bản Họp
Update Biên Bản Họp
</commit_message>
<xml_diff>
--- a/Documents/Meeting/BIÊN BẢN CUỘC HỌP(03-04-2017).docx
+++ b/Documents/Meeting/BIÊN BẢN CUỘC HỌP(03-04-2017).docx
@@ -115,8 +115,6 @@
         </w:rPr>
         <w:t>04</w:t>
       </w:r>
-      <w:bookmarkStart w:id="2" w:name="_GoBack"/>
-      <w:bookmarkEnd w:id="2"/>
       <w:r>
         <w:rPr>
           <w:sz w:val="28"/>
@@ -187,6 +185,15 @@
         </w:rPr>
         <w:t>Nguyễn Văn Triều</w:t>
       </w:r>
+      <w:r>
+        <w:rPr>
+          <w:sz w:val="28"/>
+          <w:szCs w:val="24"/>
+        </w:rPr>
+        <w:t>.</w:t>
+      </w:r>
+      <w:bookmarkStart w:id="2" w:name="_GoBack"/>
+      <w:bookmarkEnd w:id="2"/>
     </w:p>
     <w:p>
       <w:pPr>

</xml_diff>

<commit_message>
Chỉnh lại một số nội dung trong biên bản
</commit_message>
<xml_diff>
--- a/Documents/Meeting/BIÊN BẢN CUỘC HỌP(03-04-2017).docx
+++ b/Documents/Meeting/BIÊN BẢN CUỘC HỌP(03-04-2017).docx
@@ -192,8 +192,6 @@
         </w:rPr>
         <w:t>.</w:t>
       </w:r>
-      <w:bookmarkStart w:id="2" w:name="_GoBack"/>
-      <w:bookmarkEnd w:id="2"/>
     </w:p>
     <w:p>
       <w:pPr>
@@ -237,6 +235,7 @@
         <w:pStyle w:val="Heading1"/>
       </w:pPr>
       <w:r>
+        <w:lastRenderedPageBreak/>
         <w:t>Người tham gia:</w:t>
       </w:r>
     </w:p>
@@ -764,10 +763,10 @@
         <w:t>Người ghi nhận</w:t>
       </w:r>
       <w:r>
-        <w:t xml:space="preserve">:  Trang </w:t>
-      </w:r>
-      <w:r>
-        <w:t>Phương Trúc</w:t>
+        <w:t xml:space="preserve">:  </w:t>
+      </w:r>
+      <w:r>
+        <w:t>Nguyễn Văn Triều</w:t>
       </w:r>
     </w:p>
     <w:p>
@@ -898,8 +897,13 @@
         <w:t xml:space="preserve">Phương Trúc sẽ thiết kế </w:t>
       </w:r>
       <w:r>
-        <w:t>Form Login</w:t>
-      </w:r>
+        <w:t xml:space="preserve">Form </w:t>
+      </w:r>
+      <w:r>
+        <w:t>nhập dữ liệu</w:t>
+      </w:r>
+      <w:bookmarkStart w:id="2" w:name="_GoBack"/>
+      <w:bookmarkEnd w:id="2"/>
       <w:r>
         <w:t>.</w:t>
       </w:r>
@@ -1611,7 +1615,7 @@
         <w:sz w:val="20"/>
         <w:szCs w:val="20"/>
       </w:rPr>
-      <w:t>2</w:t>
+      <w:t>03-04</w:t>
     </w:r>
     <w:r>
       <w:rPr>
@@ -1619,15 +1623,7 @@
         <w:sz w:val="20"/>
         <w:szCs w:val="20"/>
       </w:rPr>
-      <w:t>9</w:t>
-    </w:r>
-    <w:r>
-      <w:rPr>
-        <w:rFonts w:ascii="Arial" w:hAnsi="Arial" w:cs="Arial"/>
-        <w:sz w:val="20"/>
-        <w:szCs w:val="20"/>
-      </w:rPr>
-      <w:t>-03-2017</w:t>
+      <w:t>-2017</w:t>
     </w:r>
   </w:p>
 </w:hdr>
@@ -1840,7 +1836,7 @@
 
 <file path=word/numbering.xml><?xml version="1.0" encoding="utf-8"?>
 <w:numbering xmlns:wpc="http://schemas.microsoft.com/office/word/2010/wordprocessingCanvas" xmlns:mc="http://schemas.openxmlformats.org/markup-compatibility/2006" xmlns:o="urn:schemas-microsoft-com:office:office" xmlns:r="http://schemas.openxmlformats.org/officeDocument/2006/relationships" xmlns:m="http://schemas.openxmlformats.org/officeDocument/2006/math" xmlns:v="urn:schemas-microsoft-com:vml" xmlns:wp14="http://schemas.microsoft.com/office/word/2010/wordprocessingDrawing" xmlns:wp="http://schemas.openxmlformats.org/drawingml/2006/wordprocessingDrawing" xmlns:w10="urn:schemas-microsoft-com:office:word" xmlns:w="http://schemas.openxmlformats.org/wordprocessingml/2006/main" xmlns:w14="http://schemas.microsoft.com/office/word/2010/wordml" xmlns:w15="http://schemas.microsoft.com/office/word/2012/wordml" xmlns:wpg="http://schemas.microsoft.com/office/word/2010/wordprocessingGroup" xmlns:wpi="http://schemas.microsoft.com/office/word/2010/wordprocessingInk" xmlns:wne="http://schemas.microsoft.com/office/word/2006/wordml" xmlns:wps="http://schemas.microsoft.com/office/word/2010/wordprocessingShape" mc:Ignorable="w14 w15 wp14">
-  <w:abstractNum w:abstractNumId="0" w15:restartNumberingAfterBreak="0">
+  <w:abstractNum w:abstractNumId="0">
     <w:nsid w:val="1975569E"/>
     <w:multiLevelType w:val="hybridMultilevel"/>
     <w:tmpl w:val="F4481DCE"/>
@@ -1952,7 +1948,7 @@
       </w:rPr>
     </w:lvl>
   </w:abstractNum>
-  <w:abstractNum w:abstractNumId="1" w15:restartNumberingAfterBreak="0">
+  <w:abstractNum w:abstractNumId="1">
     <w:nsid w:val="585909B0"/>
     <w:multiLevelType w:val="hybridMultilevel"/>
     <w:tmpl w:val="3DF06B32"/>
@@ -2064,7 +2060,7 @@
       </w:rPr>
     </w:lvl>
   </w:abstractNum>
-  <w:abstractNum w:abstractNumId="2" w15:restartNumberingAfterBreak="0">
+  <w:abstractNum w:abstractNumId="2">
     <w:nsid w:val="59165760"/>
     <w:multiLevelType w:val="multilevel"/>
     <w:tmpl w:val="82BCCBA4"/>

</xml_diff>